<commit_message>
Mise à jour rapport + test unitaire stacktrace récursivité
</commit_message>
<xml_diff>
--- a/Rapport_OPL4.docx
+++ b/Rapport_OPL4.docx
@@ -7448,7 +7448,7 @@
         <w:spacing w:after="200"/>
       </w:pPr>
       <w:r>
-        <w:t>Ce pseudo algorithme est très simplifié, principalement sur la notion de « </w:t>
+        <w:t>Ce pseudo algorithme est simplifié, principalement sur la notion de « </w:t>
       </w:r>
       <w:proofErr w:type="spellStart"/>
       <w:r>
@@ -7876,7 +7876,13 @@
         <w:t>→</w:t>
       </w:r>
       <w:r>
-        <w:t xml:space="preserve"> 2 1 C E</w:t>
+        <w:t xml:space="preserve"> 2 1 C </w:t>
+      </w:r>
+      <w:r>
+        <w:t xml:space="preserve">2 </w:t>
+      </w:r>
+      <w:r>
+        <w:t>E</w:t>
       </w:r>
       <w:r>
         <w:br/>
@@ -7923,7 +7929,13 @@
         <w:t>→</w:t>
       </w:r>
       <w:r>
-        <w:t xml:space="preserve"> 2 1 C E B</w:t>
+        <w:t xml:space="preserve"> 2 1 C </w:t>
+      </w:r>
+      <w:r>
+        <w:t xml:space="preserve">2 </w:t>
+      </w:r>
+      <w:r>
+        <w:t>E B</w:t>
       </w:r>
       <w:r>
         <w:br/>
@@ -7970,7 +7982,13 @@
         <w:t>→</w:t>
       </w:r>
       <w:r>
-        <w:t xml:space="preserve"> 2 1 C E B C</w:t>
+        <w:t xml:space="preserve"> 2 1 C </w:t>
+      </w:r>
+      <w:r>
+        <w:t xml:space="preserve">2 </w:t>
+      </w:r>
+      <w:r>
+        <w:t>E B C</w:t>
       </w:r>
       <w:r>
         <w:br/>
@@ -8017,7 +8035,13 @@
         <w:t>→</w:t>
       </w:r>
       <w:r>
-        <w:t xml:space="preserve"> 2 1 C E B C D</w:t>
+        <w:t xml:space="preserve"> 2 1 C </w:t>
+      </w:r>
+      <w:r>
+        <w:t xml:space="preserve">2 </w:t>
+      </w:r>
+      <w:r>
+        <w:t>E B C D</w:t>
       </w:r>
       <w:r>
         <w:br/>
@@ -8064,7 +8088,13 @@
         <w:t>→</w:t>
       </w:r>
       <w:r>
-        <w:t xml:space="preserve"> 2 1 C E B C D A</w:t>
+        <w:t xml:space="preserve"> 2 1 C </w:t>
+      </w:r>
+      <w:r>
+        <w:t xml:space="preserve">2 </w:t>
+      </w:r>
+      <w:r>
+        <w:t>E B C D A</w:t>
       </w:r>
       <w:r>
         <w:br/>
@@ -8111,7 +8141,13 @@
         <w:t>→</w:t>
       </w:r>
       <w:r>
-        <w:t xml:space="preserve"> 2 1 C E B C D A</w:t>
+        <w:t xml:space="preserve"> 2 1 C </w:t>
+      </w:r>
+      <w:r>
+        <w:t xml:space="preserve">2 </w:t>
+      </w:r>
+      <w:r>
+        <w:t>E B C D A</w:t>
       </w:r>
       <w:r>
         <w:t xml:space="preserve"> B [la règle A</w:t>
@@ -8164,7 +8200,13 @@
         <w:t>→</w:t>
       </w:r>
       <w:r>
-        <w:t xml:space="preserve"> 2 1 C E B C D 1 [</w:t>
+        <w:t xml:space="preserve"> 2 1 C </w:t>
+      </w:r>
+      <w:r>
+        <w:t xml:space="preserve">2 </w:t>
+      </w:r>
+      <w:r>
+        <w:t>E B C D 1 [</w:t>
       </w:r>
       <w:r>
         <w:t>la règle D</w:t>
@@ -8218,7 +8260,22 @@
         <w:t>→</w:t>
       </w:r>
       <w:r>
-        <w:t xml:space="preserve"> 2 1 C E B C 2</w:t>
+        <w:t xml:space="preserve"> 2 1 C</w:t>
+      </w:r>
+      <w:r>
+        <w:t xml:space="preserve"> 2</w:t>
+      </w:r>
+      <w:r>
+        <w:t xml:space="preserve"> E B C 2</w:t>
+      </w:r>
+      <w:r>
+        <w:t xml:space="preserve"> [la règle C</w:t>
+      </w:r>
+      <w:r>
+        <w:t xml:space="preserve"> </w:t>
+      </w:r>
+      <w:r>
+        <w:t>2 doit être créée]</w:t>
       </w:r>
       <w:r>
         <w:br/>
@@ -8254,6 +8311,9 @@
     <w:p>
       <w:pPr>
         <w:spacing w:after="200"/>
+        <w:rPr>
+          <w:rFonts w:ascii="Times New Roman" w:hAnsi="Times New Roman"/>
+        </w:rPr>
       </w:pPr>
       <w:r>
         <w:t xml:space="preserve">S </w:t>
@@ -8265,7 +8325,7 @@
         <w:t>→</w:t>
       </w:r>
       <w:r>
-        <w:t xml:space="preserve"> 2 1 C E B C 2 A</w:t>
+        <w:t xml:space="preserve"> 2 1 3 E B 3</w:t>
       </w:r>
       <w:r>
         <w:br/>
@@ -8295,12 +8355,31 @@
         <w:t>→</w:t>
       </w:r>
       <w:r>
-        <w:t xml:space="preserve"> D 1</w:t>
+        <w:t xml:space="preserve"> D 1 </w:t>
+      </w:r>
+      <w:r>
+        <w:br/>
+        <w:t xml:space="preserve">3 </w:t>
+      </w:r>
+      <w:r>
+        <w:rPr>
+          <w:rFonts w:ascii="Times New Roman" w:hAnsi="Times New Roman"/>
+        </w:rPr>
+        <w:t>→</w:t>
+      </w:r>
+      <w:r>
+        <w:rPr>
+          <w:rFonts w:ascii="Times New Roman" w:hAnsi="Times New Roman"/>
+        </w:rPr>
+        <w:t xml:space="preserve"> C 2</w:t>
       </w:r>
     </w:p>
     <w:p>
       <w:pPr>
         <w:spacing w:after="200"/>
+        <w:rPr>
+          <w:rFonts w:ascii="Times New Roman" w:hAnsi="Times New Roman"/>
+        </w:rPr>
       </w:pPr>
       <w:r>
         <w:t xml:space="preserve">S </w:t>
@@ -8312,7 +8391,10 @@
         <w:t>→</w:t>
       </w:r>
       <w:r>
-        <w:t xml:space="preserve"> 2 1 C E B C 2 A B [la règle AB existe]</w:t>
+        <w:t xml:space="preserve"> 2 1 3 E B 3</w:t>
+      </w:r>
+      <w:r>
+        <w:t xml:space="preserve"> A</w:t>
       </w:r>
       <w:r>
         <w:br/>
@@ -8344,10 +8426,29 @@
       <w:r>
         <w:t xml:space="preserve"> D 1 </w:t>
       </w:r>
+      <w:r>
+        <w:br/>
+        <w:t xml:space="preserve">3 </w:t>
+      </w:r>
+      <w:r>
+        <w:rPr>
+          <w:rFonts w:ascii="Times New Roman" w:hAnsi="Times New Roman"/>
+        </w:rPr>
+        <w:t>→</w:t>
+      </w:r>
+      <w:r>
+        <w:rPr>
+          <w:rFonts w:ascii="Times New Roman" w:hAnsi="Times New Roman"/>
+        </w:rPr>
+        <w:t xml:space="preserve"> C 2</w:t>
+      </w:r>
     </w:p>
     <w:p>
       <w:pPr>
         <w:spacing w:after="200"/>
+        <w:rPr>
+          <w:rFonts w:ascii="Times New Roman" w:hAnsi="Times New Roman"/>
+        </w:rPr>
       </w:pPr>
       <w:r>
         <w:t xml:space="preserve">S </w:t>
@@ -8359,21 +8460,226 @@
         <w:t>→</w:t>
       </w:r>
       <w:r>
-        <w:t xml:space="preserve"> 2 1 C E B C 2 1 [le </w:t>
-      </w:r>
+        <w:t xml:space="preserve"> 2 1 3 E B 3</w:t>
+      </w:r>
+      <w:r>
+        <w:t xml:space="preserve"> A B [règle A B existe]</w:t>
+      </w:r>
+      <w:r>
+        <w:br/>
+      </w:r>
+      <w:r>
+        <w:t xml:space="preserve">1 </w:t>
+      </w:r>
+      <w:r>
+        <w:rPr>
+          <w:rFonts w:ascii="Times New Roman" w:hAnsi="Times New Roman"/>
+        </w:rPr>
+        <w:t>→</w:t>
+      </w:r>
+      <w:r>
+        <w:t xml:space="preserve"> A B</w:t>
+      </w:r>
+      <w:r>
+        <w:br/>
+      </w:r>
+      <w:r>
+        <w:t xml:space="preserve">2 </w:t>
+      </w:r>
+      <w:r>
+        <w:rPr>
+          <w:rFonts w:ascii="Times New Roman" w:hAnsi="Times New Roman"/>
+        </w:rPr>
+        <w:t>→</w:t>
+      </w:r>
+      <w:r>
+        <w:t xml:space="preserve"> D 1 </w:t>
+      </w:r>
+      <w:r>
+        <w:br/>
+        <w:t xml:space="preserve">3 </w:t>
+      </w:r>
+      <w:r>
+        <w:rPr>
+          <w:rFonts w:ascii="Times New Roman" w:hAnsi="Times New Roman"/>
+        </w:rPr>
+        <w:t>→</w:t>
+      </w:r>
+      <w:r>
+        <w:rPr>
+          <w:rFonts w:ascii="Times New Roman" w:hAnsi="Times New Roman"/>
+        </w:rPr>
+        <w:t xml:space="preserve"> C 2</w:t>
+      </w:r>
+    </w:p>
+    <w:p>
+      <w:pPr>
+        <w:spacing w:after="200"/>
+      </w:pPr>
+      <w:r>
+        <w:t xml:space="preserve">S </w:t>
+      </w:r>
+      <w:r>
+        <w:rPr>
+          <w:rFonts w:ascii="Times New Roman" w:hAnsi="Times New Roman"/>
+        </w:rPr>
+        <w:t>→</w:t>
+      </w:r>
+      <w:r>
+        <w:t xml:space="preserve"> 2 1 3 E B 3 </w:t>
+      </w:r>
+      <w:r>
+        <w:t>1</w:t>
+      </w:r>
+      <w:r>
+        <w:br/>
+      </w:r>
+      <w:r>
+        <w:t xml:space="preserve">1 </w:t>
+      </w:r>
+      <w:r>
+        <w:rPr>
+          <w:rFonts w:ascii="Times New Roman" w:hAnsi="Times New Roman"/>
+        </w:rPr>
+        <w:t>→</w:t>
+      </w:r>
+      <w:r>
+        <w:t xml:space="preserve"> A B</w:t>
+      </w:r>
+      <w:r>
+        <w:br/>
+      </w:r>
+      <w:r>
+        <w:t xml:space="preserve">2 </w:t>
+      </w:r>
+      <w:r>
+        <w:rPr>
+          <w:rFonts w:ascii="Times New Roman" w:hAnsi="Times New Roman"/>
+        </w:rPr>
+        <w:t>→</w:t>
+      </w:r>
+      <w:r>
+        <w:t xml:space="preserve"> D 1 </w:t>
+      </w:r>
+      <w:r>
+        <w:br/>
+        <w:t xml:space="preserve">3 </w:t>
+      </w:r>
+      <w:r>
+        <w:rPr>
+          <w:rFonts w:ascii="Times New Roman" w:hAnsi="Times New Roman"/>
+        </w:rPr>
+        <w:t>→</w:t>
+      </w:r>
+      <w:r>
+        <w:rPr>
+          <w:rFonts w:ascii="Times New Roman" w:hAnsi="Times New Roman"/>
+        </w:rPr>
+        <w:t xml:space="preserve"> C 2</w:t>
+      </w:r>
+    </w:p>
+    <w:p>
+      <w:pPr>
+        <w:spacing w:after="200"/>
+      </w:pPr>
       <w:proofErr w:type="spellStart"/>
       <w:r>
-        <w:t>bigramme</w:t>
+        <w:t>Sequitur</w:t>
       </w:r>
       <w:proofErr w:type="spellEnd"/>
       <w:r>
-        <w:t xml:space="preserve"> 21 est en double, on crée une nouvelle règle</w:t>
-      </w:r>
-      <w:r>
-        <w:br/>
-      </w:r>
-      <w:r>
-        <w:t xml:space="preserve">1 </w:t>
+        <w:t xml:space="preserve"> fonctionne donc sur des </w:t>
+      </w:r>
+      <w:proofErr w:type="spellStart"/>
+      <w:r>
+        <w:t>bigrammes</w:t>
+      </w:r>
+      <w:proofErr w:type="spellEnd"/>
+      <w:r>
+        <w:t xml:space="preserve"> et parvient parfois à cré</w:t>
+      </w:r>
+      <w:bookmarkStart w:id="4" w:name="_GoBack"/>
+      <w:bookmarkEnd w:id="4"/>
+      <w:r>
+        <w:t>er des règ</w:t>
+      </w:r>
+      <w:r>
+        <w:t>l</w:t>
+      </w:r>
+      <w:r>
+        <w:t xml:space="preserve">es de plus de deux </w:t>
+      </w:r>
+      <w:r>
+        <w:t xml:space="preserve">éléments. </w:t>
+      </w:r>
+      <w:r>
+        <w:t>Mais c</w:t>
+      </w:r>
+      <w:r>
+        <w:t>omment</w:t>
+      </w:r>
+      <w:r>
+        <w:t xml:space="preserve"> parvient-il à réutiliser une règle de taille supérieure à </w:t>
+      </w:r>
+      <w:r>
+        <w:t>2</w:t>
+      </w:r>
+      <w:r>
+        <w:t> ?</w:t>
+      </w:r>
+    </w:p>
+    <w:p>
+      <w:pPr>
+        <w:spacing w:after="200"/>
+      </w:pPr>
+      <w:r>
+        <w:t xml:space="preserve">En réalité, </w:t>
+      </w:r>
+      <w:proofErr w:type="spellStart"/>
+      <w:r>
+        <w:t>Sequitur</w:t>
+      </w:r>
+      <w:proofErr w:type="spellEnd"/>
+      <w:r>
+        <w:t xml:space="preserve"> va former une nouvelle règle qui va progressivement grandir pendant que la règle qui existait va progressivement diminuer de taille jusqu’à n’avoir plus que deux</w:t>
+      </w:r>
+      <w:r>
+        <w:t xml:space="preserve"> éléments. À partir de là, puis</w:t>
+      </w:r>
+      <w:r>
+        <w:t>que cette règle n’aura plus que deux éléments, elle sera détectée et la dernière règle créée ne sera plus utilisée qu’une seule fois, elle sera donc supprimée.</w:t>
+      </w:r>
+    </w:p>
+    <w:p>
+      <w:pPr>
+        <w:spacing w:after="200"/>
+      </w:pPr>
+      <w:r>
+        <w:t>Pour illustrer ce phénomène, voici un exemple :</w:t>
+      </w:r>
+    </w:p>
+    <w:p>
+      <w:pPr>
+        <w:spacing w:after="200"/>
+      </w:pPr>
+      <w:r>
+        <w:t>« </w:t>
+      </w:r>
+      <w:proofErr w:type="spellStart"/>
+      <w:r>
+        <w:t>ABCDABCDABCD</w:t>
+      </w:r>
+      <w:proofErr w:type="spellEnd"/>
+      <w:r>
+        <w:t> »</w:t>
+      </w:r>
+    </w:p>
+    <w:p>
+      <w:pPr>
+        <w:spacing w:after="200"/>
+      </w:pPr>
+      <w:r>
+        <w:t xml:space="preserve">S </w:t>
       </w:r>
       <w:r>
         <w:rPr>
@@ -8382,13 +8688,32 @@
         <w:t>→</w:t>
       </w:r>
       <w:r>
+        <w:t xml:space="preserve"> A</w:t>
+      </w:r>
+    </w:p>
+    <w:p>
+      <w:pPr>
+        <w:spacing w:after="200"/>
+      </w:pPr>
+      <w:r>
+        <w:t xml:space="preserve">S </w:t>
+      </w:r>
+      <w:r>
+        <w:rPr>
+          <w:rFonts w:ascii="Times New Roman" w:hAnsi="Times New Roman"/>
+        </w:rPr>
+        <w:t>→</w:t>
+      </w:r>
+      <w:r>
         <w:t xml:space="preserve"> A B</w:t>
       </w:r>
-      <w:r>
-        <w:br/>
-      </w:r>
-      <w:r>
-        <w:t xml:space="preserve">2 </w:t>
+    </w:p>
+    <w:p>
+      <w:pPr>
+        <w:spacing w:after="200"/>
+      </w:pPr>
+      <w:r>
+        <w:t xml:space="preserve">S </w:t>
       </w:r>
       <w:r>
         <w:rPr>
@@ -8397,7 +8722,7 @@
         <w:t>→</w:t>
       </w:r>
       <w:r>
-        <w:t xml:space="preserve"> D 1 </w:t>
+        <w:t xml:space="preserve"> A B C</w:t>
       </w:r>
     </w:p>
     <w:p>
@@ -8414,13 +8739,15 @@
         <w:t>→</w:t>
       </w:r>
       <w:r>
-        <w:t xml:space="preserve"> 3 C E B C 3</w:t>
-      </w:r>
-      <w:r>
-        <w:br/>
-      </w:r>
-      <w:r>
-        <w:t xml:space="preserve">1 </w:t>
+        <w:t xml:space="preserve"> A B C D</w:t>
+      </w:r>
+    </w:p>
+    <w:p>
+      <w:pPr>
+        <w:spacing w:after="200"/>
+      </w:pPr>
+      <w:r>
+        <w:t xml:space="preserve">S </w:t>
       </w:r>
       <w:r>
         <w:rPr>
@@ -8429,13 +8756,15 @@
         <w:t>→</w:t>
       </w:r>
       <w:r>
-        <w:t xml:space="preserve"> A B</w:t>
-      </w:r>
-      <w:r>
-        <w:br/>
-      </w:r>
-      <w:r>
-        <w:t xml:space="preserve">2 </w:t>
+        <w:t xml:space="preserve"> A B C D A</w:t>
+      </w:r>
+    </w:p>
+    <w:p>
+      <w:pPr>
+        <w:spacing w:after="200"/>
+      </w:pPr>
+      <w:r>
+        <w:t xml:space="preserve">S </w:t>
       </w:r>
       <w:r>
         <w:rPr>
@@ -8444,244 +8773,7 @@
         <w:t>→</w:t>
       </w:r>
       <w:r>
-        <w:t xml:space="preserve"> D 1 </w:t>
-      </w:r>
-      <w:r>
-        <w:br/>
-      </w:r>
-      <w:r>
-        <w:t xml:space="preserve">3 </w:t>
-      </w:r>
-      <w:r>
-        <w:rPr>
-          <w:rFonts w:ascii="Times New Roman" w:hAnsi="Times New Roman"/>
-        </w:rPr>
-        <w:t>→</w:t>
-      </w:r>
-      <w:r>
-        <w:t xml:space="preserve"> 2 1</w:t>
-      </w:r>
-    </w:p>
-    <w:p>
-      <w:pPr>
-        <w:spacing w:after="200"/>
-      </w:pPr>
-      <w:r>
-        <w:t xml:space="preserve">La règle 2 n’est utilisée qu’une seule fois, il faut la </w:t>
-      </w:r>
-      <w:r>
-        <w:t>« </w:t>
-      </w:r>
-      <w:proofErr w:type="spellStart"/>
-      <w:r>
-        <w:t>désappliquer</w:t>
-      </w:r>
-      <w:proofErr w:type="spellEnd"/>
-      <w:r>
-        <w:t> »</w:t>
-      </w:r>
-    </w:p>
-    <w:p>
-      <w:pPr>
-        <w:spacing w:after="200"/>
-      </w:pPr>
-      <w:r>
-        <w:t xml:space="preserve">S </w:t>
-      </w:r>
-      <w:r>
-        <w:rPr>
-          <w:rFonts w:ascii="Times New Roman" w:hAnsi="Times New Roman"/>
-        </w:rPr>
-        <w:t>→</w:t>
-      </w:r>
-      <w:r>
-        <w:t xml:space="preserve"> 3 C E B C 3</w:t>
-      </w:r>
-      <w:r>
-        <w:br/>
-      </w:r>
-      <w:r>
-        <w:t xml:space="preserve">1 </w:t>
-      </w:r>
-      <w:r>
-        <w:rPr>
-          <w:rFonts w:ascii="Times New Roman" w:hAnsi="Times New Roman"/>
-        </w:rPr>
-        <w:t>→</w:t>
-      </w:r>
-      <w:r>
-        <w:t xml:space="preserve"> A B</w:t>
-      </w:r>
-      <w:r>
-        <w:br/>
-      </w:r>
-      <w:r>
-        <w:t xml:space="preserve">3 </w:t>
-      </w:r>
-      <w:r>
-        <w:rPr>
-          <w:rFonts w:ascii="Times New Roman" w:hAnsi="Times New Roman"/>
-        </w:rPr>
-        <w:t>→</w:t>
-      </w:r>
-      <w:r>
-        <w:t xml:space="preserve"> D 1 1</w:t>
-      </w:r>
-    </w:p>
-    <w:p>
-      <w:pPr>
-        <w:spacing w:after="200"/>
-      </w:pPr>
-      <w:proofErr w:type="spellStart"/>
-      <w:r>
-        <w:t>Sequitur</w:t>
-      </w:r>
-      <w:proofErr w:type="spellEnd"/>
-      <w:r>
-        <w:t xml:space="preserve"> fonctionne donc sur des </w:t>
-      </w:r>
-      <w:proofErr w:type="spellStart"/>
-      <w:r>
-        <w:t>bigrammes</w:t>
-      </w:r>
-      <w:proofErr w:type="spellEnd"/>
-      <w:r>
-        <w:t xml:space="preserve"> et parvient parfois à créer des règ</w:t>
-      </w:r>
-      <w:r>
-        <w:t>l</w:t>
-      </w:r>
-      <w:r>
-        <w:t xml:space="preserve">es de plus de deux éléments. </w:t>
-      </w:r>
-      <w:r>
-        <w:t>Mais c</w:t>
-      </w:r>
-      <w:r>
-        <w:t>omment</w:t>
-      </w:r>
-      <w:r>
-        <w:t xml:space="preserve"> parvient-il à réutiliser une règle de taille supérieure à </w:t>
-      </w:r>
-      <w:r>
-        <w:t>2</w:t>
-      </w:r>
-      <w:r>
-        <w:t> ?</w:t>
-      </w:r>
-    </w:p>
-    <w:p>
-      <w:pPr>
-        <w:spacing w:after="200"/>
-      </w:pPr>
-      <w:r>
-        <w:t xml:space="preserve">En réalité, </w:t>
-      </w:r>
-      <w:proofErr w:type="spellStart"/>
-      <w:r>
-        <w:t>Sequitur</w:t>
-      </w:r>
-      <w:proofErr w:type="spellEnd"/>
-      <w:r>
-        <w:t xml:space="preserve"> va former une nouvelle règle qui va progressivement grandir pendant que la règle qui existait va progressivement diminuer de taille jusqu’à n’avoir plus que deux</w:t>
-      </w:r>
-      <w:r>
-        <w:t xml:space="preserve"> éléments. À partir de là, puis</w:t>
-      </w:r>
-      <w:r>
-        <w:t>que cette règle n’aura plus que deux éléments, elle sera détectée et la dernière règle créée ne sera plus utilisée qu’une seule fois, elle sera donc supprimée.</w:t>
-      </w:r>
-    </w:p>
-    <w:p>
-      <w:pPr>
-        <w:spacing w:after="200"/>
-      </w:pPr>
-      <w:r>
-        <w:t>Pour illustrer ce phénomène, voici un exemple :</w:t>
-      </w:r>
-    </w:p>
-    <w:p>
-      <w:pPr>
-        <w:spacing w:after="200"/>
-      </w:pPr>
-      <w:r>
-        <w:t>« </w:t>
-      </w:r>
-      <w:proofErr w:type="spellStart"/>
-      <w:r>
-        <w:t>ABCDABCDABCD</w:t>
-      </w:r>
-      <w:proofErr w:type="spellEnd"/>
-      <w:r>
-        <w:t> »</w:t>
-      </w:r>
-    </w:p>
-    <w:p>
-      <w:pPr>
-        <w:spacing w:after="200"/>
-      </w:pPr>
-      <w:r>
-        <w:t xml:space="preserve">S </w:t>
-      </w:r>
-      <w:r>
-        <w:rPr>
-          <w:rFonts w:ascii="Times New Roman" w:hAnsi="Times New Roman"/>
-        </w:rPr>
-        <w:t>→</w:t>
-      </w:r>
-      <w:r>
-        <w:t xml:space="preserve"> A</w:t>
-      </w:r>
-    </w:p>
-    <w:p>
-      <w:pPr>
-        <w:spacing w:after="200"/>
-      </w:pPr>
-      <w:r>
-        <w:t xml:space="preserve">S </w:t>
-      </w:r>
-      <w:r>
-        <w:rPr>
-          <w:rFonts w:ascii="Times New Roman" w:hAnsi="Times New Roman"/>
-        </w:rPr>
-        <w:t>→</w:t>
-      </w:r>
-      <w:r>
-        <w:t xml:space="preserve"> A B</w:t>
-      </w:r>
-    </w:p>
-    <w:p>
-      <w:pPr>
-        <w:spacing w:after="200"/>
-      </w:pPr>
-      <w:r>
-        <w:t xml:space="preserve">S </w:t>
-      </w:r>
-      <w:r>
-        <w:rPr>
-          <w:rFonts w:ascii="Times New Roman" w:hAnsi="Times New Roman"/>
-        </w:rPr>
-        <w:t>→</w:t>
-      </w:r>
-      <w:r>
-        <w:t xml:space="preserve"> A B C</w:t>
-      </w:r>
-    </w:p>
-    <w:p>
-      <w:pPr>
-        <w:spacing w:after="200"/>
-      </w:pPr>
-      <w:r>
-        <w:t xml:space="preserve">S </w:t>
-      </w:r>
-      <w:r>
-        <w:rPr>
-          <w:rFonts w:ascii="Times New Roman" w:hAnsi="Times New Roman"/>
-        </w:rPr>
-        <w:t>→</w:t>
-      </w:r>
-      <w:r>
-        <w:t xml:space="preserve"> A B C D</w:t>
+        <w:t>A B C D A B [création règle AB]</w:t>
       </w:r>
     </w:p>
     <w:p>
@@ -8699,7 +8791,22 @@
         <w:t>→</w:t>
       </w:r>
       <w:r>
-        <w:t xml:space="preserve"> A B C D A</w:t>
+        <w:t xml:space="preserve"> 1 C D 1</w:t>
+      </w:r>
+      <w:r>
+        <w:br/>
+      </w:r>
+      <w:r>
+        <w:t xml:space="preserve">1 </w:t>
+      </w:r>
+      <w:r>
+        <w:rPr>
+          <w:rFonts w:ascii="Times New Roman" w:hAnsi="Times New Roman"/>
+        </w:rPr>
+        <w:t>→</w:t>
+      </w:r>
+      <w:r>
+        <w:t xml:space="preserve"> A B</w:t>
       </w:r>
     </w:p>
     <w:p>
@@ -8716,7 +8823,22 @@
         <w:t>→</w:t>
       </w:r>
       <w:r>
-        <w:t>A B C D A B [création règle AB]</w:t>
+        <w:t xml:space="preserve"> 1 C D 1</w:t>
+      </w:r>
+      <w:r>
+        <w:br/>
+      </w:r>
+      <w:r>
+        <w:t xml:space="preserve">1 </w:t>
+      </w:r>
+      <w:r>
+        <w:rPr>
+          <w:rFonts w:ascii="Times New Roman" w:hAnsi="Times New Roman"/>
+        </w:rPr>
+        <w:t>→</w:t>
+      </w:r>
+      <w:r>
+        <w:t xml:space="preserve"> A B</w:t>
       </w:r>
     </w:p>
     <w:p>
@@ -8733,7 +8855,15 @@
         <w:t>→</w:t>
       </w:r>
       <w:r>
-        <w:t xml:space="preserve"> 1 C D 1</w:t>
+        <w:t xml:space="preserve"> 1 C D 1 C [création règle </w:t>
+      </w:r>
+      <w:proofErr w:type="spellStart"/>
+      <w:r>
+        <w:t>1C</w:t>
+      </w:r>
+      <w:proofErr w:type="spellEnd"/>
+      <w:r>
+        <w:t>]</w:t>
       </w:r>
       <w:r>
         <w:br/>
@@ -8765,7 +8895,7 @@
         <w:t>→</w:t>
       </w:r>
       <w:r>
-        <w:t xml:space="preserve"> 1 C D 1</w:t>
+        <w:t xml:space="preserve"> 2 D 2</w:t>
       </w:r>
       <w:r>
         <w:br/>
@@ -8780,6 +8910,289 @@
         <w:t>→</w:t>
       </w:r>
       <w:r>
+        <w:t xml:space="preserve"> A B [règle 1 utilisée une seule fois]</w:t>
+      </w:r>
+      <w:r>
+        <w:br/>
+      </w:r>
+      <w:r>
+        <w:t xml:space="preserve">2 </w:t>
+      </w:r>
+      <w:r>
+        <w:rPr>
+          <w:rFonts w:ascii="Times New Roman" w:hAnsi="Times New Roman"/>
+        </w:rPr>
+        <w:t>→</w:t>
+      </w:r>
+      <w:r>
+        <w:t xml:space="preserve"> 1 C</w:t>
+      </w:r>
+    </w:p>
+    <w:p>
+      <w:pPr>
+        <w:spacing w:after="200"/>
+      </w:pPr>
+      <w:r>
+        <w:t xml:space="preserve">S </w:t>
+      </w:r>
+      <w:r>
+        <w:rPr>
+          <w:rFonts w:ascii="Times New Roman" w:hAnsi="Times New Roman"/>
+        </w:rPr>
+        <w:t>→</w:t>
+      </w:r>
+      <w:r>
+        <w:t xml:space="preserve"> 2 D 2</w:t>
+      </w:r>
+      <w:r>
+        <w:br/>
+      </w:r>
+      <w:r>
+        <w:t xml:space="preserve">2 </w:t>
+      </w:r>
+      <w:r>
+        <w:rPr>
+          <w:rFonts w:ascii="Times New Roman" w:hAnsi="Times New Roman"/>
+        </w:rPr>
+        <w:t>→</w:t>
+      </w:r>
+      <w:r>
+        <w:t xml:space="preserve"> A B C</w:t>
+      </w:r>
+    </w:p>
+    <w:p>
+      <w:pPr>
+        <w:spacing w:after="200"/>
+      </w:pPr>
+      <w:r>
+        <w:t xml:space="preserve">S </w:t>
+      </w:r>
+      <w:r>
+        <w:rPr>
+          <w:rFonts w:ascii="Times New Roman" w:hAnsi="Times New Roman"/>
+        </w:rPr>
+        <w:t>→</w:t>
+      </w:r>
+      <w:r>
+        <w:t xml:space="preserve"> 2 D 2 D [création règle </w:t>
+      </w:r>
+      <w:proofErr w:type="spellStart"/>
+      <w:r>
+        <w:t>2D</w:t>
+      </w:r>
+      <w:proofErr w:type="spellEnd"/>
+      <w:r>
+        <w:t>]</w:t>
+      </w:r>
+      <w:r>
+        <w:br/>
+      </w:r>
+      <w:r>
+        <w:t xml:space="preserve">2 </w:t>
+      </w:r>
+      <w:r>
+        <w:rPr>
+          <w:rFonts w:ascii="Times New Roman" w:hAnsi="Times New Roman"/>
+        </w:rPr>
+        <w:t>→</w:t>
+      </w:r>
+      <w:r>
+        <w:t xml:space="preserve"> A B C</w:t>
+      </w:r>
+    </w:p>
+    <w:p>
+      <w:pPr>
+        <w:spacing w:after="200"/>
+      </w:pPr>
+      <w:r>
+        <w:t xml:space="preserve">S </w:t>
+      </w:r>
+      <w:r>
+        <w:rPr>
+          <w:rFonts w:ascii="Times New Roman" w:hAnsi="Times New Roman"/>
+        </w:rPr>
+        <w:t>→</w:t>
+      </w:r>
+      <w:r>
+        <w:t xml:space="preserve"> 3 3</w:t>
+      </w:r>
+      <w:r>
+        <w:br/>
+      </w:r>
+      <w:r>
+        <w:t xml:space="preserve">2 </w:t>
+      </w:r>
+      <w:r>
+        <w:rPr>
+          <w:rFonts w:ascii="Times New Roman" w:hAnsi="Times New Roman"/>
+        </w:rPr>
+        <w:t>→</w:t>
+      </w:r>
+      <w:r>
+        <w:t xml:space="preserve"> A B C [règle 2 utilisée une seule fois]</w:t>
+      </w:r>
+      <w:r>
+        <w:br/>
+      </w:r>
+      <w:r>
+        <w:t xml:space="preserve">3 </w:t>
+      </w:r>
+      <w:r>
+        <w:rPr>
+          <w:rFonts w:ascii="Times New Roman" w:hAnsi="Times New Roman"/>
+        </w:rPr>
+        <w:t>→</w:t>
+      </w:r>
+      <w:r>
+        <w:t xml:space="preserve"> 2 D</w:t>
+      </w:r>
+    </w:p>
+    <w:p>
+      <w:pPr>
+        <w:spacing w:after="200"/>
+      </w:pPr>
+      <w:r>
+        <w:t xml:space="preserve">S </w:t>
+      </w:r>
+      <w:r>
+        <w:rPr>
+          <w:rFonts w:ascii="Times New Roman" w:hAnsi="Times New Roman"/>
+        </w:rPr>
+        <w:t>→</w:t>
+      </w:r>
+      <w:r>
+        <w:t xml:space="preserve"> 3 3</w:t>
+      </w:r>
+      <w:r>
+        <w:br/>
+      </w:r>
+      <w:r>
+        <w:t xml:space="preserve">3 </w:t>
+      </w:r>
+      <w:r>
+        <w:rPr>
+          <w:rFonts w:ascii="Times New Roman" w:hAnsi="Times New Roman"/>
+        </w:rPr>
+        <w:t>→</w:t>
+      </w:r>
+      <w:r>
+        <w:t xml:space="preserve"> A B C D</w:t>
+      </w:r>
+    </w:p>
+    <w:p>
+      <w:pPr>
+        <w:spacing w:after="200"/>
+      </w:pPr>
+      <w:r>
+        <w:t xml:space="preserve">S </w:t>
+      </w:r>
+      <w:r>
+        <w:rPr>
+          <w:rFonts w:ascii="Times New Roman" w:hAnsi="Times New Roman"/>
+        </w:rPr>
+        <w:t>→</w:t>
+      </w:r>
+      <w:r>
+        <w:t xml:space="preserve"> 3 3 A</w:t>
+      </w:r>
+      <w:r>
+        <w:br/>
+      </w:r>
+      <w:r>
+        <w:t xml:space="preserve">3 </w:t>
+      </w:r>
+      <w:r>
+        <w:rPr>
+          <w:rFonts w:ascii="Times New Roman" w:hAnsi="Times New Roman"/>
+        </w:rPr>
+        <w:t>→</w:t>
+      </w:r>
+      <w:r>
+        <w:t xml:space="preserve"> A B C D</w:t>
+      </w:r>
+    </w:p>
+    <w:p>
+      <w:pPr>
+        <w:spacing w:after="200"/>
+      </w:pPr>
+      <w:r>
+        <w:t xml:space="preserve">S </w:t>
+      </w:r>
+      <w:r>
+        <w:rPr>
+          <w:rFonts w:ascii="Times New Roman" w:hAnsi="Times New Roman"/>
+        </w:rPr>
+        <w:t>→</w:t>
+      </w:r>
+      <w:r>
+        <w:t xml:space="preserve"> 3 3 A B [AB est en doublon</w:t>
+      </w:r>
+      <w:r>
+        <w:t xml:space="preserve"> même s’il est dans une règle : </w:t>
+      </w:r>
+      <w:r>
+        <w:t>on crée une nouvelle règle]</w:t>
+      </w:r>
+      <w:r>
+        <w:br/>
+      </w:r>
+      <w:r>
+        <w:t xml:space="preserve">3 </w:t>
+      </w:r>
+      <w:r>
+        <w:rPr>
+          <w:rFonts w:ascii="Times New Roman" w:hAnsi="Times New Roman"/>
+        </w:rPr>
+        <w:t>→</w:t>
+      </w:r>
+      <w:r>
+        <w:t xml:space="preserve"> A B C D</w:t>
+      </w:r>
+    </w:p>
+    <w:p>
+      <w:pPr>
+        <w:spacing w:after="200"/>
+      </w:pPr>
+      <w:r>
+        <w:t xml:space="preserve">S </w:t>
+      </w:r>
+      <w:r>
+        <w:rPr>
+          <w:rFonts w:ascii="Times New Roman" w:hAnsi="Times New Roman"/>
+        </w:rPr>
+        <w:t>→</w:t>
+      </w:r>
+      <w:r>
+        <w:t xml:space="preserve"> 3 3 4</w:t>
+      </w:r>
+      <w:r>
+        <w:br/>
+      </w:r>
+      <w:r>
+        <w:t xml:space="preserve">3 </w:t>
+      </w:r>
+      <w:r>
+        <w:rPr>
+          <w:rFonts w:ascii="Times New Roman" w:hAnsi="Times New Roman"/>
+        </w:rPr>
+        <w:t>→</w:t>
+      </w:r>
+      <w:r>
+        <w:t xml:space="preserve"> 4 C D</w:t>
+      </w:r>
+      <w:r>
+        <w:br/>
+      </w:r>
+      <w:r>
+        <w:t xml:space="preserve">4 </w:t>
+      </w:r>
+      <w:r>
+        <w:rPr>
+          <w:rFonts w:ascii="Times New Roman" w:hAnsi="Times New Roman"/>
+        </w:rPr>
+        <w:t>→</w:t>
+      </w:r>
+      <w:r>
         <w:t xml:space="preserve"> A B</w:t>
       </w:r>
     </w:p>
@@ -8788,6 +9201,14 @@
         <w:spacing w:after="200"/>
       </w:pPr>
       <w:r>
+        <w:t>La règle 3 va progressivement diminuer de taille, pendant que la règle 4 va grandir.</w:t>
+      </w:r>
+    </w:p>
+    <w:p>
+      <w:pPr>
+        <w:spacing w:after="200"/>
+      </w:pPr>
+      <w:r>
         <w:t xml:space="preserve">S </w:t>
       </w:r>
       <w:r>
@@ -8797,21 +9218,21 @@
         <w:t>→</w:t>
       </w:r>
       <w:r>
-        <w:t xml:space="preserve"> 1 C D 1 C [création règle </w:t>
+        <w:t xml:space="preserve"> 3 3 4 C [</w:t>
       </w:r>
       <w:proofErr w:type="spellStart"/>
       <w:r>
-        <w:t>1C</w:t>
+        <w:t>4C</w:t>
       </w:r>
       <w:proofErr w:type="spellEnd"/>
       <w:r>
-        <w:t>]</w:t>
+        <w:t xml:space="preserve"> est en doublon, création d’une nouvelle règle]</w:t>
       </w:r>
       <w:r>
         <w:br/>
       </w:r>
       <w:r>
-        <w:t xml:space="preserve">1 </w:t>
+        <w:t xml:space="preserve">3 </w:t>
       </w:r>
       <w:r>
         <w:rPr>
@@ -8820,6 +9241,21 @@
         <w:t>→</w:t>
       </w:r>
       <w:r>
+        <w:t xml:space="preserve"> 4 C D</w:t>
+      </w:r>
+      <w:r>
+        <w:br/>
+      </w:r>
+      <w:r>
+        <w:t xml:space="preserve">4 </w:t>
+      </w:r>
+      <w:r>
+        <w:rPr>
+          <w:rFonts w:ascii="Times New Roman" w:hAnsi="Times New Roman"/>
+        </w:rPr>
+        <w:t>→</w:t>
+      </w:r>
+      <w:r>
         <w:t xml:space="preserve"> A B</w:t>
       </w:r>
     </w:p>
@@ -8837,13 +9273,13 @@
         <w:t>→</w:t>
       </w:r>
       <w:r>
-        <w:t xml:space="preserve"> 2 D 2</w:t>
+        <w:t xml:space="preserve"> 3 3 5</w:t>
       </w:r>
       <w:r>
         <w:br/>
       </w:r>
       <w:r>
-        <w:t xml:space="preserve">1 </w:t>
+        <w:t xml:space="preserve">3 </w:t>
       </w:r>
       <w:r>
         <w:rPr>
@@ -8852,13 +9288,13 @@
         <w:t>→</w:t>
       </w:r>
       <w:r>
-        <w:t xml:space="preserve"> A B [règle 1 utilisée une seule fois]</w:t>
+        <w:t xml:space="preserve"> 5 D</w:t>
       </w:r>
       <w:r>
         <w:br/>
       </w:r>
       <w:r>
-        <w:t xml:space="preserve">2 </w:t>
+        <w:t xml:space="preserve">4 </w:t>
       </w:r>
       <w:r>
         <w:rPr>
@@ -8867,7 +9303,25 @@
         <w:t>→</w:t>
       </w:r>
       <w:r>
-        <w:t xml:space="preserve"> 1 C</w:t>
+        <w:t xml:space="preserve"> A B</w:t>
+      </w:r>
+      <w:r>
+        <w:t xml:space="preserve"> [la règle 4, utilisée une seule fois]</w:t>
+      </w:r>
+      <w:r>
+        <w:br/>
+      </w:r>
+      <w:r>
+        <w:t xml:space="preserve">5 </w:t>
+      </w:r>
+      <w:r>
+        <w:rPr>
+          <w:rFonts w:ascii="Times New Roman" w:hAnsi="Times New Roman"/>
+        </w:rPr>
+        <w:t>→</w:t>
+      </w:r>
+      <w:r>
+        <w:t xml:space="preserve"> 4 C</w:t>
       </w:r>
     </w:p>
     <w:p>
@@ -8875,403 +9329,7 @@
         <w:spacing w:after="200"/>
       </w:pPr>
       <w:r>
-        <w:t xml:space="preserve">S </w:t>
-      </w:r>
-      <w:r>
-        <w:rPr>
-          <w:rFonts w:ascii="Times New Roman" w:hAnsi="Times New Roman"/>
-        </w:rPr>
-        <w:t>→</w:t>
-      </w:r>
-      <w:r>
-        <w:t xml:space="preserve"> 2 D 2</w:t>
-      </w:r>
-      <w:r>
-        <w:br/>
-      </w:r>
-      <w:r>
-        <w:t xml:space="preserve">2 </w:t>
-      </w:r>
-      <w:r>
-        <w:rPr>
-          <w:rFonts w:ascii="Times New Roman" w:hAnsi="Times New Roman"/>
-        </w:rPr>
-        <w:t>→</w:t>
-      </w:r>
-      <w:r>
-        <w:t xml:space="preserve"> A B C</w:t>
-      </w:r>
-    </w:p>
-    <w:p>
-      <w:pPr>
-        <w:spacing w:after="200"/>
-      </w:pPr>
-      <w:r>
-        <w:t xml:space="preserve">S </w:t>
-      </w:r>
-      <w:r>
-        <w:rPr>
-          <w:rFonts w:ascii="Times New Roman" w:hAnsi="Times New Roman"/>
-        </w:rPr>
-        <w:t>→</w:t>
-      </w:r>
-      <w:r>
-        <w:t xml:space="preserve"> 2 D 2 D [création règle </w:t>
-      </w:r>
-      <w:proofErr w:type="spellStart"/>
-      <w:r>
-        <w:t>2D</w:t>
-      </w:r>
-      <w:proofErr w:type="spellEnd"/>
-      <w:r>
-        <w:t>]</w:t>
-      </w:r>
-      <w:r>
-        <w:br/>
-      </w:r>
-      <w:r>
-        <w:t xml:space="preserve">2 </w:t>
-      </w:r>
-      <w:r>
-        <w:rPr>
-          <w:rFonts w:ascii="Times New Roman" w:hAnsi="Times New Roman"/>
-        </w:rPr>
-        <w:t>→</w:t>
-      </w:r>
-      <w:r>
-        <w:t xml:space="preserve"> A B C</w:t>
-      </w:r>
-    </w:p>
-    <w:p>
-      <w:pPr>
-        <w:spacing w:after="200"/>
-      </w:pPr>
-      <w:r>
-        <w:t xml:space="preserve">S </w:t>
-      </w:r>
-      <w:r>
-        <w:rPr>
-          <w:rFonts w:ascii="Times New Roman" w:hAnsi="Times New Roman"/>
-        </w:rPr>
-        <w:t>→</w:t>
-      </w:r>
-      <w:r>
-        <w:t xml:space="preserve"> 3 3</w:t>
-      </w:r>
-      <w:r>
-        <w:br/>
-      </w:r>
-      <w:r>
-        <w:t xml:space="preserve">2 </w:t>
-      </w:r>
-      <w:r>
-        <w:rPr>
-          <w:rFonts w:ascii="Times New Roman" w:hAnsi="Times New Roman"/>
-        </w:rPr>
-        <w:t>→</w:t>
-      </w:r>
-      <w:r>
-        <w:t xml:space="preserve"> A B C [règle 2 utilisée une seule fois]</w:t>
-      </w:r>
-      <w:r>
-        <w:br/>
-      </w:r>
-      <w:r>
-        <w:t xml:space="preserve">3 </w:t>
-      </w:r>
-      <w:r>
-        <w:rPr>
-          <w:rFonts w:ascii="Times New Roman" w:hAnsi="Times New Roman"/>
-        </w:rPr>
-        <w:t>→</w:t>
-      </w:r>
-      <w:r>
-        <w:t xml:space="preserve"> 2 D</w:t>
-      </w:r>
-    </w:p>
-    <w:p>
-      <w:pPr>
-        <w:spacing w:after="200"/>
-      </w:pPr>
-      <w:r>
-        <w:t xml:space="preserve">S </w:t>
-      </w:r>
-      <w:r>
-        <w:rPr>
-          <w:rFonts w:ascii="Times New Roman" w:hAnsi="Times New Roman"/>
-        </w:rPr>
-        <w:t>→</w:t>
-      </w:r>
-      <w:r>
-        <w:t xml:space="preserve"> 3 3</w:t>
-      </w:r>
-      <w:r>
-        <w:br/>
-      </w:r>
-      <w:r>
-        <w:t xml:space="preserve">3 </w:t>
-      </w:r>
-      <w:r>
-        <w:rPr>
-          <w:rFonts w:ascii="Times New Roman" w:hAnsi="Times New Roman"/>
-        </w:rPr>
-        <w:t>→</w:t>
-      </w:r>
-      <w:r>
-        <w:t xml:space="preserve"> A B C D</w:t>
-      </w:r>
-    </w:p>
-    <w:p>
-      <w:pPr>
-        <w:spacing w:after="200"/>
-      </w:pPr>
-      <w:r>
-        <w:t xml:space="preserve">S </w:t>
-      </w:r>
-      <w:r>
-        <w:rPr>
-          <w:rFonts w:ascii="Times New Roman" w:hAnsi="Times New Roman"/>
-        </w:rPr>
-        <w:t>→</w:t>
-      </w:r>
-      <w:r>
-        <w:t xml:space="preserve"> 3 3 A</w:t>
-      </w:r>
-      <w:r>
-        <w:br/>
-      </w:r>
-      <w:r>
-        <w:t xml:space="preserve">3 </w:t>
-      </w:r>
-      <w:r>
-        <w:rPr>
-          <w:rFonts w:ascii="Times New Roman" w:hAnsi="Times New Roman"/>
-        </w:rPr>
-        <w:t>→</w:t>
-      </w:r>
-      <w:r>
-        <w:t xml:space="preserve"> A B C D</w:t>
-      </w:r>
-    </w:p>
-    <w:p>
-      <w:pPr>
-        <w:spacing w:after="200"/>
-      </w:pPr>
-      <w:r>
-        <w:t xml:space="preserve">S </w:t>
-      </w:r>
-      <w:r>
-        <w:rPr>
-          <w:rFonts w:ascii="Times New Roman" w:hAnsi="Times New Roman"/>
-        </w:rPr>
-        <w:t>→</w:t>
-      </w:r>
-      <w:r>
-        <w:t xml:space="preserve"> 3 3 A B [AB est en doublon</w:t>
-      </w:r>
-      <w:r>
-        <w:t xml:space="preserve"> même s’il est dans une règle : </w:t>
-      </w:r>
-      <w:r>
-        <w:t>on crée une nouvelle règle]</w:t>
-      </w:r>
-      <w:r>
-        <w:br/>
-      </w:r>
-      <w:r>
-        <w:t xml:space="preserve">3 </w:t>
-      </w:r>
-      <w:r>
-        <w:rPr>
-          <w:rFonts w:ascii="Times New Roman" w:hAnsi="Times New Roman"/>
-        </w:rPr>
-        <w:t>→</w:t>
-      </w:r>
-      <w:r>
-        <w:t xml:space="preserve"> A B C D</w:t>
-      </w:r>
-    </w:p>
-    <w:p>
-      <w:pPr>
-        <w:spacing w:after="200"/>
-      </w:pPr>
-      <w:r>
-        <w:t xml:space="preserve">S </w:t>
-      </w:r>
-      <w:r>
-        <w:rPr>
-          <w:rFonts w:ascii="Times New Roman" w:hAnsi="Times New Roman"/>
-        </w:rPr>
-        <w:t>→</w:t>
-      </w:r>
-      <w:r>
-        <w:t xml:space="preserve"> 3 3 4</w:t>
-      </w:r>
-      <w:r>
-        <w:br/>
-      </w:r>
-      <w:r>
-        <w:t xml:space="preserve">3 </w:t>
-      </w:r>
-      <w:r>
-        <w:rPr>
-          <w:rFonts w:ascii="Times New Roman" w:hAnsi="Times New Roman"/>
-        </w:rPr>
-        <w:t>→</w:t>
-      </w:r>
-      <w:r>
-        <w:t xml:space="preserve"> 4 C D</w:t>
-      </w:r>
-      <w:r>
-        <w:br/>
-      </w:r>
-      <w:r>
-        <w:t xml:space="preserve">4 </w:t>
-      </w:r>
-      <w:r>
-        <w:rPr>
-          <w:rFonts w:ascii="Times New Roman" w:hAnsi="Times New Roman"/>
-        </w:rPr>
-        <w:t>→</w:t>
-      </w:r>
-      <w:r>
-        <w:t xml:space="preserve"> A B</w:t>
-      </w:r>
-    </w:p>
-    <w:p>
-      <w:pPr>
-        <w:spacing w:after="200"/>
-      </w:pPr>
-      <w:r>
-        <w:t>La règle 3 va progressivement diminuer de taille, pendant que la règle 4 va grandir.</w:t>
-      </w:r>
-    </w:p>
-    <w:p>
-      <w:pPr>
-        <w:spacing w:after="200"/>
-      </w:pPr>
-      <w:r>
-        <w:t xml:space="preserve">S </w:t>
-      </w:r>
-      <w:r>
-        <w:rPr>
-          <w:rFonts w:ascii="Times New Roman" w:hAnsi="Times New Roman"/>
-        </w:rPr>
-        <w:t>→</w:t>
-      </w:r>
-      <w:r>
-        <w:t xml:space="preserve"> 3 3 4 C [</w:t>
-      </w:r>
-      <w:proofErr w:type="spellStart"/>
-      <w:r>
-        <w:t>4C</w:t>
-      </w:r>
-      <w:proofErr w:type="spellEnd"/>
-      <w:r>
-        <w:t xml:space="preserve"> est en doublon, création d’une nouvelle règle]</w:t>
-      </w:r>
-      <w:r>
-        <w:br/>
-      </w:r>
-      <w:r>
-        <w:t xml:space="preserve">3 </w:t>
-      </w:r>
-      <w:r>
-        <w:rPr>
-          <w:rFonts w:ascii="Times New Roman" w:hAnsi="Times New Roman"/>
-        </w:rPr>
-        <w:t>→</w:t>
-      </w:r>
-      <w:r>
-        <w:t xml:space="preserve"> 4 C D</w:t>
-      </w:r>
-      <w:r>
-        <w:br/>
-      </w:r>
-      <w:r>
-        <w:t xml:space="preserve">4 </w:t>
-      </w:r>
-      <w:r>
-        <w:rPr>
-          <w:rFonts w:ascii="Times New Roman" w:hAnsi="Times New Roman"/>
-        </w:rPr>
-        <w:t>→</w:t>
-      </w:r>
-      <w:r>
-        <w:t xml:space="preserve"> A B</w:t>
-      </w:r>
-    </w:p>
-    <w:p>
-      <w:pPr>
-        <w:spacing w:after="200"/>
-      </w:pPr>
-      <w:r>
         <w:lastRenderedPageBreak/>
-        <w:t xml:space="preserve">S </w:t>
-      </w:r>
-      <w:r>
-        <w:rPr>
-          <w:rFonts w:ascii="Times New Roman" w:hAnsi="Times New Roman"/>
-        </w:rPr>
-        <w:t>→</w:t>
-      </w:r>
-      <w:r>
-        <w:t xml:space="preserve"> 3 3 5</w:t>
-      </w:r>
-      <w:r>
-        <w:br/>
-      </w:r>
-      <w:r>
-        <w:t xml:space="preserve">3 </w:t>
-      </w:r>
-      <w:r>
-        <w:rPr>
-          <w:rFonts w:ascii="Times New Roman" w:hAnsi="Times New Roman"/>
-        </w:rPr>
-        <w:t>→</w:t>
-      </w:r>
-      <w:r>
-        <w:t xml:space="preserve"> 5 D</w:t>
-      </w:r>
-      <w:r>
-        <w:br/>
-      </w:r>
-      <w:r>
-        <w:t xml:space="preserve">4 </w:t>
-      </w:r>
-      <w:r>
-        <w:rPr>
-          <w:rFonts w:ascii="Times New Roman" w:hAnsi="Times New Roman"/>
-        </w:rPr>
-        <w:t>→</w:t>
-      </w:r>
-      <w:r>
-        <w:t xml:space="preserve"> A B</w:t>
-      </w:r>
-      <w:r>
-        <w:t xml:space="preserve"> [la règle 4, utilisée une seule fois]</w:t>
-      </w:r>
-      <w:r>
-        <w:br/>
-      </w:r>
-      <w:r>
-        <w:t xml:space="preserve">5 </w:t>
-      </w:r>
-      <w:r>
-        <w:rPr>
-          <w:rFonts w:ascii="Times New Roman" w:hAnsi="Times New Roman"/>
-        </w:rPr>
-        <w:t>→</w:t>
-      </w:r>
-      <w:r>
-        <w:t xml:space="preserve"> 4 C</w:t>
-      </w:r>
-    </w:p>
-    <w:p>
-      <w:pPr>
-        <w:spacing w:after="200"/>
-      </w:pPr>
-      <w:r>
         <w:t xml:space="preserve">S </w:t>
       </w:r>
       <w:r>
@@ -9531,11 +9589,11 @@
           <w:numId w:val="26"/>
         </w:numPr>
       </w:pPr>
-      <w:bookmarkStart w:id="4" w:name="_Toc474180324"/>
+      <w:bookmarkStart w:id="5" w:name="_Toc474180324"/>
       <w:r>
         <w:t>DAG</w:t>
       </w:r>
-      <w:bookmarkEnd w:id="4"/>
+      <w:bookmarkEnd w:id="5"/>
     </w:p>
     <w:p/>
     <w:p>
@@ -9656,14 +9714,13 @@
         </w:numPr>
       </w:pPr>
       <w:r>
-        <w:lastRenderedPageBreak/>
         <w:t xml:space="preserve"> </w:t>
       </w:r>
-      <w:bookmarkStart w:id="5" w:name="_Toc474180325"/>
+      <w:bookmarkStart w:id="6" w:name="_Toc474180325"/>
       <w:r>
         <w:t>Implémentation</w:t>
       </w:r>
-      <w:bookmarkEnd w:id="5"/>
+      <w:bookmarkEnd w:id="6"/>
     </w:p>
     <w:p/>
     <w:p>
@@ -9674,26 +9731,26 @@
           <w:numId w:val="27"/>
         </w:numPr>
       </w:pPr>
-      <w:bookmarkStart w:id="6" w:name="_Toc474180326"/>
+      <w:bookmarkStart w:id="7" w:name="_Toc474180326"/>
       <w:r>
         <w:t>Structure</w:t>
       </w:r>
       <w:r>
         <w:t>s principales</w:t>
       </w:r>
-      <w:bookmarkEnd w:id="6"/>
+      <w:bookmarkEnd w:id="7"/>
     </w:p>
     <w:p/>
     <w:p>
       <w:pPr>
         <w:pStyle w:val="Titre3"/>
       </w:pPr>
-      <w:bookmarkStart w:id="7" w:name="_Toc474180327"/>
+      <w:bookmarkStart w:id="8" w:name="_Toc474180327"/>
       <w:proofErr w:type="spellStart"/>
       <w:r>
         <w:t>Stacktrace</w:t>
       </w:r>
-      <w:bookmarkEnd w:id="7"/>
+      <w:bookmarkEnd w:id="8"/>
       <w:proofErr w:type="spellEnd"/>
     </w:p>
     <w:p/>
@@ -9895,11 +9952,11 @@
       <w:pPr>
         <w:pStyle w:val="Titre3"/>
       </w:pPr>
-      <w:bookmarkStart w:id="8" w:name="_Toc474180328"/>
+      <w:bookmarkStart w:id="9" w:name="_Toc474180328"/>
       <w:r>
         <w:t>Grammaire</w:t>
       </w:r>
-      <w:bookmarkEnd w:id="8"/>
+      <w:bookmarkEnd w:id="9"/>
     </w:p>
     <w:p/>
     <w:p>
@@ -10057,7 +10114,6 @@
         </w:numPr>
       </w:pPr>
       <w:r>
-        <w:lastRenderedPageBreak/>
         <w:t xml:space="preserve">De demander à la grammaire de s’afficher (via une méthode </w:t>
       </w:r>
       <w:proofErr w:type="spellStart"/>
@@ -10096,6 +10152,7 @@
         </w:numPr>
       </w:pPr>
       <w:r>
+        <w:lastRenderedPageBreak/>
         <w:t xml:space="preserve">De demander à la grammaire de supprimer une règle (la règle sera alors automatiquement </w:t>
       </w:r>
       <w:proofErr w:type="spellStart"/>
@@ -10230,7 +10287,7 @@
           <w:numId w:val="27"/>
         </w:numPr>
       </w:pPr>
-      <w:bookmarkStart w:id="9" w:name="_Toc474180329"/>
+      <w:bookmarkStart w:id="10" w:name="_Toc474180329"/>
       <w:r>
         <w:t xml:space="preserve">Détermination des </w:t>
       </w:r>
@@ -10241,7 +10298,7 @@
       <w:r>
         <w:t>s</w:t>
       </w:r>
-      <w:bookmarkEnd w:id="9"/>
+      <w:bookmarkEnd w:id="10"/>
       <w:proofErr w:type="spellEnd"/>
     </w:p>
     <w:p/>
@@ -10436,23 +10493,20 @@
       </w:r>
       <w:proofErr w:type="spellEnd"/>
       <w:r>
-        <w:t xml:space="preserve">). Si la fonction est une fonction main, alors elle est ajoutée à une liste dédiée aux fonctions mains. Par la suite, toutes les invocations présentes dans la méthode (tous </w:t>
-      </w:r>
+        <w:t xml:space="preserve">). Si la fonction est une fonction main, alors elle est ajoutée à une liste dédiée aux fonctions mains. Par la suite, toutes les invocations présentes dans la méthode (tous les appels de méthode) sont enregistrées dans une </w:t>
+      </w:r>
+      <w:proofErr w:type="spellStart"/>
+      <w:r>
+        <w:t>Map</w:t>
+      </w:r>
+      <w:proofErr w:type="spellEnd"/>
+      <w:r>
+        <w:t xml:space="preserve"> qui, pour une méthode donnée, fournit une liste de méthode appelée. </w:t>
+      </w:r>
+    </w:p>
+    <w:p>
       <w:r>
         <w:lastRenderedPageBreak/>
-        <w:t xml:space="preserve">les appels de méthode) sont enregistrées dans une </w:t>
-      </w:r>
-      <w:proofErr w:type="spellStart"/>
-      <w:r>
-        <w:t>Map</w:t>
-      </w:r>
-      <w:proofErr w:type="spellEnd"/>
-      <w:r>
-        <w:t xml:space="preserve"> qui, pour une méthode donnée, fournit une liste de méthode appelée. </w:t>
-      </w:r>
-    </w:p>
-    <w:p>
-      <w:r>
         <w:t>Lorsque le processor a terminé, il ne doit y avoir qu’une seule et unique fonction main dans la liste des fonctions mains (sinon, une erreur survient). Il suffit ensuite de commencer de la fonction main et de faire un parcours en profondeur récursif.</w:t>
       </w:r>
     </w:p>
@@ -11206,13 +11260,13 @@
           <w:numId w:val="27"/>
         </w:numPr>
       </w:pPr>
-      <w:bookmarkStart w:id="10" w:name="_Toc474180330"/>
+      <w:bookmarkStart w:id="11" w:name="_Toc474180330"/>
       <w:proofErr w:type="spellStart"/>
       <w:r>
         <w:lastRenderedPageBreak/>
         <w:t>Sequitur</w:t>
       </w:r>
-      <w:bookmarkEnd w:id="10"/>
+      <w:bookmarkEnd w:id="11"/>
       <w:proofErr w:type="spellEnd"/>
     </w:p>
     <w:p/>
@@ -11308,7 +11362,7 @@
           <w:numId w:val="24"/>
         </w:numPr>
       </w:pPr>
-      <w:bookmarkStart w:id="11" w:name="_Toc474180331"/>
+      <w:bookmarkStart w:id="12" w:name="_Toc474180331"/>
       <w:r>
         <w:lastRenderedPageBreak/>
         <w:t xml:space="preserve">Tests unitaires </w:t>
@@ -11317,7 +11371,7 @@
       <w:r>
         <w:t>JUnit</w:t>
       </w:r>
-      <w:bookmarkEnd w:id="11"/>
+      <w:bookmarkEnd w:id="12"/>
       <w:proofErr w:type="spellEnd"/>
     </w:p>
     <w:p/>
@@ -11419,7 +11473,7 @@
           <w:numId w:val="30"/>
         </w:numPr>
       </w:pPr>
-      <w:bookmarkStart w:id="12" w:name="_Toc474180332"/>
+      <w:bookmarkStart w:id="13" w:name="_Toc474180332"/>
       <w:r>
         <w:t xml:space="preserve">Tests sur les </w:t>
       </w:r>
@@ -11427,7 +11481,7 @@
       <w:r>
         <w:t>stacktraces</w:t>
       </w:r>
-      <w:bookmarkEnd w:id="12"/>
+      <w:bookmarkEnd w:id="13"/>
       <w:proofErr w:type="spellEnd"/>
     </w:p>
     <w:p/>
@@ -11520,11 +11574,11 @@
           <w:numId w:val="30"/>
         </w:numPr>
       </w:pPr>
-      <w:bookmarkStart w:id="13" w:name="_Toc474180333"/>
+      <w:bookmarkStart w:id="14" w:name="_Toc474180333"/>
       <w:r>
         <w:t>Tests sur la grammaire</w:t>
       </w:r>
-      <w:bookmarkEnd w:id="13"/>
+      <w:bookmarkEnd w:id="14"/>
     </w:p>
     <w:p/>
     <w:p>
@@ -11642,7 +11696,7 @@
           <w:numId w:val="30"/>
         </w:numPr>
       </w:pPr>
-      <w:bookmarkStart w:id="14" w:name="_Toc474180334"/>
+      <w:bookmarkStart w:id="15" w:name="_Toc474180334"/>
       <w:r>
         <w:lastRenderedPageBreak/>
         <w:t xml:space="preserve">Tests sur </w:t>
@@ -11651,7 +11705,7 @@
       <w:r>
         <w:t>Sequitur</w:t>
       </w:r>
-      <w:bookmarkEnd w:id="14"/>
+      <w:bookmarkEnd w:id="15"/>
       <w:proofErr w:type="spellEnd"/>
     </w:p>
     <w:p/>
@@ -11718,12 +11772,12 @@
           <w:numId w:val="24"/>
         </w:numPr>
       </w:pPr>
-      <w:bookmarkStart w:id="15" w:name="_Toc474180335"/>
+      <w:bookmarkStart w:id="16" w:name="_Toc474180335"/>
       <w:r>
         <w:lastRenderedPageBreak/>
         <w:t>Évaluation</w:t>
       </w:r>
-      <w:bookmarkEnd w:id="15"/>
+      <w:bookmarkEnd w:id="16"/>
     </w:p>
     <w:p>
       <w:pPr>
@@ -11812,11 +11866,11 @@
           <w:numId w:val="31"/>
         </w:numPr>
       </w:pPr>
-      <w:bookmarkStart w:id="16" w:name="_Toc474180336"/>
+      <w:bookmarkStart w:id="17" w:name="_Toc474180336"/>
       <w:r>
         <w:t>Via des exemples</w:t>
       </w:r>
-      <w:bookmarkEnd w:id="16"/>
+      <w:bookmarkEnd w:id="17"/>
     </w:p>
     <w:p>
       <w:pPr>
@@ -11827,7 +11881,7 @@
       <w:pPr>
         <w:pStyle w:val="Titre3"/>
       </w:pPr>
-      <w:bookmarkStart w:id="17" w:name="_Toc474180337"/>
+      <w:bookmarkStart w:id="18" w:name="_Toc474180337"/>
       <w:r>
         <w:t xml:space="preserve">Génération des </w:t>
       </w:r>
@@ -11835,7 +11889,7 @@
       <w:r>
         <w:t>stacktraces</w:t>
       </w:r>
-      <w:bookmarkEnd w:id="17"/>
+      <w:bookmarkEnd w:id="18"/>
       <w:proofErr w:type="spellEnd"/>
     </w:p>
     <w:p/>
@@ -13030,6 +13084,9 @@
     </w:p>
     <w:p>
       <w:r>
+        <w:rPr>
+          <w:noProof/>
+        </w:rPr>
         <mc:AlternateContent>
           <mc:Choice Requires="wps">
             <w:drawing>
@@ -14686,13 +14743,13 @@
       <w:pPr>
         <w:pStyle w:val="Titre3"/>
       </w:pPr>
-      <w:bookmarkStart w:id="18" w:name="_Toc474180338"/>
+      <w:bookmarkStart w:id="19" w:name="_Toc474180338"/>
       <w:proofErr w:type="spellStart"/>
       <w:r>
         <w:lastRenderedPageBreak/>
         <w:t>Sequitur</w:t>
       </w:r>
-      <w:bookmarkEnd w:id="18"/>
+      <w:bookmarkEnd w:id="19"/>
       <w:proofErr w:type="spellEnd"/>
     </w:p>
     <w:p/>
@@ -15309,15 +15366,7 @@
           <w:color w:val="00B050"/>
           <w:sz w:val="20"/>
         </w:rPr>
-        <w:t xml:space="preserve">62 </w:t>
-      </w:r>
-      <w:r>
-        <w:rPr>
-          <w:rFonts w:ascii="Consolas" w:hAnsi="Consolas" w:cs="Consolas"/>
-          <w:color w:val="00B050"/>
-          <w:sz w:val="20"/>
-        </w:rPr>
-        <w:t>→ 44 F r 50</w:t>
+        <w:t>62 → 44 F r 50</w:t>
       </w:r>
     </w:p>
     <w:p/>
@@ -15691,11 +15740,6 @@
           <w:color w:val="00B050"/>
         </w:rPr>
         <w:br/>
-      </w:r>
-      <w:r>
-        <w:rPr>
-          <w:color w:val="00B050"/>
-        </w:rPr>
         <w:t xml:space="preserve">3 </w:t>
       </w:r>
       <w:r>
@@ -15726,13 +15770,7 @@
         <w:rPr>
           <w:color w:val="00B050"/>
         </w:rPr>
-        <w:t>9</w:t>
-      </w:r>
-      <w:r>
-        <w:rPr>
-          <w:color w:val="00B050"/>
-        </w:rPr>
-        <w:t xml:space="preserve"> </w:t>
+        <w:t xml:space="preserve">9 </w:t>
       </w:r>
       <w:r>
         <w:rPr>
@@ -15893,10 +15931,7 @@
         <w:t>→</w:t>
       </w:r>
       <w:r>
-        <w:t xml:space="preserve"> 2 r </w:t>
-      </w:r>
-      <w:r>
-        <w:t>A C D r E 1 1 3 G 4 3 C F 4 r x</w:t>
+        <w:t xml:space="preserve"> 2 r A C D r E 1 1 3 G 4 3 C F 4 r x</w:t>
       </w:r>
       <w:r>
         <w:br/>
@@ -15918,8 +15953,6 @@
       <w:proofErr w:type="spellEnd"/>
       <w:r>
         <w:br/>
-      </w:r>
-      <w:r>
         <w:t xml:space="preserve">2 </w:t>
       </w:r>
       <w:r>
@@ -15933,8 +15966,6 @@
       </w:r>
       <w:r>
         <w:br/>
-      </w:r>
-      <w:r>
         <w:t xml:space="preserve">3 </w:t>
       </w:r>
       <w:r>
@@ -15948,8 +15979,6 @@
       </w:r>
       <w:r>
         <w:br/>
-      </w:r>
-      <w:r>
         <w:t xml:space="preserve">4 </w:t>
       </w:r>
       <w:r>
@@ -16110,7 +16139,7 @@
           <w:numId w:val="31"/>
         </w:numPr>
       </w:pPr>
-      <w:bookmarkStart w:id="19" w:name="_Toc474180339"/>
+      <w:bookmarkStart w:id="20" w:name="_Toc474180339"/>
       <w:r>
         <w:t xml:space="preserve">Sur </w:t>
       </w:r>
@@ -16118,7 +16147,7 @@
       <w:r>
         <w:t>JSoup</w:t>
       </w:r>
-      <w:bookmarkEnd w:id="19"/>
+      <w:bookmarkEnd w:id="20"/>
       <w:proofErr w:type="spellEnd"/>
     </w:p>
     <w:p>
@@ -16155,15 +16184,50 @@
       </w:r>
       <w:proofErr w:type="spellEnd"/>
       <w:r>
-        <w:t>, il faut par conséquent commenter une des deux fonctions mains.</w:t>
-      </w:r>
-    </w:p>
-    <w:p>
-      <w:pPr>
+        <w:t>, il faut par conséquent comment</w:t>
+      </w:r>
+      <w:r>
+        <w:t>er une des deux fonctions mains :</w:t>
+      </w:r>
+    </w:p>
+    <w:p>
+      <w:pPr>
+        <w:pStyle w:val="Paragraphedeliste"/>
+        <w:numPr>
+          <w:ilvl w:val="0"/>
+          <w:numId w:val="28"/>
+        </w:numPr>
         <w:spacing w:after="200"/>
       </w:pPr>
-      <w:bookmarkStart w:id="20" w:name="_GoBack"/>
-      <w:bookmarkEnd w:id="20"/>
+      <w:proofErr w:type="spellStart"/>
+      <w:r>
+        <w:t>org.jsoup.examples.</w:t>
+      </w:r>
+      <w:r>
+        <w:t>HtmlToPlainText</w:t>
+      </w:r>
+      <w:proofErr w:type="spellEnd"/>
+      <w:r>
+        <w:br/>
+      </w:r>
+    </w:p>
+    <w:p>
+      <w:pPr>
+        <w:pStyle w:val="Paragraphedeliste"/>
+        <w:numPr>
+          <w:ilvl w:val="0"/>
+          <w:numId w:val="28"/>
+        </w:numPr>
+        <w:spacing w:after="200"/>
+      </w:pPr>
+      <w:proofErr w:type="spellStart"/>
+      <w:r>
+        <w:t>org.jsoup.examples.</w:t>
+      </w:r>
+      <w:r>
+        <w:t>ListLinks</w:t>
+      </w:r>
+      <w:proofErr w:type="spellEnd"/>
     </w:p>
     <w:p>
       <w:pPr>
@@ -16176,6 +16240,29 @@
           <w:sz w:val="28"/>
           <w:szCs w:val="28"/>
         </w:rPr>
+      </w:pPr>
+    </w:p>
+    <w:p>
+      <w:pPr>
+        <w:pStyle w:val="Titre3"/>
+      </w:pPr>
+      <w:r>
+        <w:t xml:space="preserve">Fonction main de la classe </w:t>
+      </w:r>
+      <w:proofErr w:type="spellStart"/>
+      <w:r>
+        <w:t>HtmlToPlainText</w:t>
+      </w:r>
+      <w:proofErr w:type="spellEnd"/>
+    </w:p>
+    <w:p>
+      <w:pPr>
+        <w:spacing w:after="200"/>
+      </w:pPr>
+    </w:p>
+    <w:p>
+      <w:pPr>
+        <w:spacing w:after="200"/>
       </w:pPr>
     </w:p>
     <w:p>
@@ -16858,7 +16945,7 @@
                               <w:sz w:val="40"/>
                               <w:szCs w:val="40"/>
                             </w:rPr>
-                            <w:t>24</w:t>
+                            <w:t>12</w:t>
                           </w:r>
                           <w:r>
                             <w:rPr>
@@ -16923,7 +17010,7 @@
                         <w:sz w:val="40"/>
                         <w:szCs w:val="40"/>
                       </w:rPr>
-                      <w:t>24</w:t>
+                      <w:t>12</w:t>
                     </w:r>
                     <w:r>
                       <w:rPr>
@@ -17385,7 +17472,7 @@
                               <w:sz w:val="40"/>
                               <w:szCs w:val="40"/>
                             </w:rPr>
-                            <w:t>23</w:t>
+                            <w:t>11</w:t>
                           </w:r>
                           <w:r>
                             <w:rPr>
@@ -17450,7 +17537,7 @@
                         <w:sz w:val="40"/>
                         <w:szCs w:val="40"/>
                       </w:rPr>
-                      <w:t>23</w:t>
+                      <w:t>11</w:t>
                     </w:r>
                     <w:r>
                       <w:rPr>
@@ -21804,7 +21891,7 @@
     <w:charset w:val="00"/>
     <w:family w:val="roman"/>
     <w:pitch w:val="variable"/>
-    <w:sig w:usb0="E0002AFF" w:usb1="C0007843" w:usb2="00000009" w:usb3="00000000" w:csb0="000001FF" w:csb1="00000000"/>
+    <w:sig w:usb0="E0002EFF" w:usb1="C000785B" w:usb2="00000009" w:usb3="00000000" w:csb0="000001FF" w:csb1="00000000"/>
   </w:font>
   <w:font w:name="Symbol">
     <w:panose1 w:val="05050102010706020507"/>
@@ -21860,14 +21947,14 @@
     <w:charset w:val="00"/>
     <w:family w:val="swiss"/>
     <w:pitch w:val="variable"/>
-    <w:sig w:usb0="E0002AFF" w:usb1="4000ACFF" w:usb2="00000001" w:usb3="00000000" w:csb0="000001FF" w:csb1="00000000"/>
+    <w:sig w:usb0="E0002AFF" w:usb1="C000247B" w:usb2="00000009" w:usb3="00000000" w:csb0="000001FF" w:csb1="00000000"/>
   </w:font>
   <w:font w:name="Calibri Light">
     <w:panose1 w:val="020F0302020204030204"/>
     <w:charset w:val="00"/>
     <w:family w:val="swiss"/>
     <w:pitch w:val="variable"/>
-    <w:sig w:usb0="A0002AEF" w:usb1="4000207B" w:usb2="00000000" w:usb3="00000000" w:csb0="000001FF" w:csb1="00000000"/>
+    <w:sig w:usb0="E0002AFF" w:usb1="C000247B" w:usb2="00000009" w:usb3="00000000" w:csb0="000001FF" w:csb1="00000000"/>
   </w:font>
 </w:fonts>
 </file>
@@ -21888,6 +21975,7 @@
   </w:compat>
   <w:rsids>
     <w:rsidRoot w:val="00051538"/>
+    <w:rsid w:val="000269F4"/>
     <w:rsid w:val="00051538"/>
     <w:rsid w:val="002674A7"/>
     <w:rsid w:val="00535EBB"/>
@@ -22819,7 +22907,7 @@
 </file>
 
 <file path=customXml/itemProps4.xml><?xml version="1.0" encoding="utf-8"?>
-<ds:datastoreItem xmlns:ds="http://schemas.openxmlformats.org/officeDocument/2006/customXml" ds:itemID="{CF2A641B-83CF-45E7-BF6F-C64D46855F45}">
+<ds:datastoreItem xmlns:ds="http://schemas.openxmlformats.org/officeDocument/2006/customXml" ds:itemID="{BFADA7E4-DEF7-49D6-911E-A2047F96168F}">
   <ds:schemaRefs>
     <ds:schemaRef ds:uri="http://schemas.openxmlformats.org/officeDocument/2006/bibliography"/>
   </ds:schemaRefs>

</xml_diff>